<commit_message>
Mobile stie done; new logo updated in the 'Media' folder
</commit_message>
<xml_diff>
--- a/Media/Vierve Social Details.docx
+++ b/Media/Vierve Social Details.docx
@@ -18,15 +18,14 @@
         </w:rPr>
         <w:t>IG</w:t>
       </w:r>
-    </w:p>
-    <w:p>
-      <w:pPr>
-        <w:rPr>
-          <w:rFonts w:ascii="Times New Roman" w:hAnsi="Times New Roman" w:cs="Times New Roman"/>
-          <w:sz w:val="22"/>
-          <w:szCs w:val="22"/>
-        </w:rPr>
-      </w:pPr>
+      <w:r>
+        <w:rPr>
+          <w:rFonts w:ascii="Times New Roman" w:hAnsi="Times New Roman" w:cs="Times New Roman"/>
+          <w:sz w:val="22"/>
+          <w:szCs w:val="22"/>
+        </w:rPr>
+        <w:t>/Twitter</w:t>
+      </w:r>
     </w:p>
     <w:p>
       <w:pPr>
@@ -43,18 +42,17 @@
           <w:sz w:val="22"/>
           <w:szCs w:val="22"/>
         </w:rPr>
-        <w:t>vierve.app</w:t>
+        <w:t>vierve</w:t>
+      </w:r>
+      <w:r>
+        <w:rPr>
+          <w:rFonts w:ascii="Times New Roman" w:hAnsi="Times New Roman" w:cs="Times New Roman"/>
+          <w:sz w:val="22"/>
+          <w:szCs w:val="22"/>
+        </w:rPr>
+        <w:t>app</w:t>
       </w:r>
       <w:proofErr w:type="spellEnd"/>
-    </w:p>
-    <w:p>
-      <w:pPr>
-        <w:rPr>
-          <w:rFonts w:ascii="Times New Roman" w:hAnsi="Times New Roman" w:cs="Times New Roman"/>
-          <w:sz w:val="22"/>
-          <w:szCs w:val="22"/>
-        </w:rPr>
-      </w:pPr>
     </w:p>
     <w:p>
       <w:pPr>
@@ -93,6 +91,37 @@
         </w:rPr>
         <w:t>FoOb71Vrf5QHthc8</w:t>
       </w:r>
+    </w:p>
+    <w:p>
+      <w:pPr>
+        <w:shd w:val="clear" w:color="auto" w:fill="FFFFFF"/>
+        <w:tabs>
+          <w:tab w:val="left" w:pos="916"/>
+          <w:tab w:val="left" w:pos="1832"/>
+          <w:tab w:val="left" w:pos="2748"/>
+          <w:tab w:val="left" w:pos="3664"/>
+          <w:tab w:val="left" w:pos="4580"/>
+          <w:tab w:val="left" w:pos="5496"/>
+          <w:tab w:val="left" w:pos="6412"/>
+          <w:tab w:val="left" w:pos="7328"/>
+          <w:tab w:val="left" w:pos="8244"/>
+          <w:tab w:val="left" w:pos="9160"/>
+          <w:tab w:val="left" w:pos="10076"/>
+          <w:tab w:val="left" w:pos="10992"/>
+          <w:tab w:val="left" w:pos="11908"/>
+          <w:tab w:val="left" w:pos="12824"/>
+          <w:tab w:val="left" w:pos="13740"/>
+          <w:tab w:val="left" w:pos="14656"/>
+        </w:tabs>
+        <w:rPr>
+          <w:rFonts w:ascii="Times New Roman" w:hAnsi="Times New Roman" w:cs="Times New Roman"/>
+          <w:color w:val="000000"/>
+          <w:sz w:val="22"/>
+          <w:szCs w:val="22"/>
+        </w:rPr>
+      </w:pPr>
+      <w:bookmarkStart w:id="0" w:name="_GoBack"/>
+      <w:bookmarkEnd w:id="0"/>
     </w:p>
     <w:p>
       <w:pPr>
@@ -224,8 +253,6 @@
         </w:rPr>
         <w:t>mailgun</w:t>
       </w:r>
-      <w:bookmarkStart w:id="0" w:name="_GoBack"/>
-      <w:bookmarkEnd w:id="0"/>
       <w:proofErr w:type="spellEnd"/>
     </w:p>
     <w:p>

</xml_diff>